<commit_message>
Updating to reflect AI stuff
</commit_message>
<xml_diff>
--- a/resume.docx
+++ b/resume.docx
@@ -171,21 +171,29 @@
       </w:pPr>
       <w:r>
         <w:rPr>
+          <w:color w:val="333333"/>
+          <w:sz w:val="20"/>
+          <w:szCs w:val="20"/>
+        </w:rPr>
+        <w:t xml:space="preserve">Senior Data Scientist &amp; Research Engineer with 15+ years of experience in </w:t>
+      </w:r>
+      <w:r>
+        <w:rPr>
           <w:b/>
           <w:bCs/>
           <w:color w:val="333333"/>
           <w:sz w:val="20"/>
           <w:szCs w:val="20"/>
         </w:rPr>
-        <w:t>Senior Data Scientist &amp; Research Engineer</w:t>
-      </w:r>
-      <w:r>
-        <w:rPr>
-          <w:color w:val="333333"/>
-          <w:sz w:val="20"/>
-          <w:szCs w:val="20"/>
-        </w:rPr>
-        <w:t xml:space="preserve"> with 15+ years of experience in </w:t>
+        <w:t>high-performance computing</w:t>
+      </w:r>
+      <w:r>
+        <w:rPr>
+          <w:color w:val="333333"/>
+          <w:sz w:val="20"/>
+          <w:szCs w:val="20"/>
+        </w:rPr>
+        <w:t xml:space="preserve"> (HPC), large-scale </w:t>
       </w:r>
       <w:r>
         <w:rPr>
@@ -195,15 +203,15 @@
           <w:sz w:val="20"/>
           <w:szCs w:val="20"/>
         </w:rPr>
-        <w:t>high-performance computing (HPC), large-scale simulations, and scientific software development</w:t>
-      </w:r>
-      <w:r>
-        <w:rPr>
-          <w:color w:val="333333"/>
-          <w:sz w:val="20"/>
-          <w:szCs w:val="20"/>
-        </w:rPr>
-        <w:t xml:space="preserve">. Expert in designing and optimizing </w:t>
+        <w:t>simulations</w:t>
+      </w:r>
+      <w:r>
+        <w:rPr>
+          <w:color w:val="333333"/>
+          <w:sz w:val="20"/>
+          <w:szCs w:val="20"/>
+        </w:rPr>
+        <w:t xml:space="preserve">, and </w:t>
       </w:r>
       <w:r>
         <w:rPr>
@@ -213,15 +221,23 @@
           <w:sz w:val="20"/>
           <w:szCs w:val="20"/>
         </w:rPr>
-        <w:t>R/Python packages, scalable data pipelines, and cloud/HPC workflows</w:t>
-      </w:r>
-      <w:r>
-        <w:rPr>
-          <w:color w:val="333333"/>
-          <w:sz w:val="20"/>
-          <w:szCs w:val="20"/>
-        </w:rPr>
-        <w:t xml:space="preserve">, with a proven track record of leading technical teams to deliver </w:t>
+        <w:t>software development</w:t>
+      </w:r>
+      <w:r>
+        <w:rPr>
+          <w:color w:val="333333"/>
+          <w:sz w:val="20"/>
+          <w:szCs w:val="20"/>
+        </w:rPr>
+        <w:t xml:space="preserve"> using AI-driven Engineering</w:t>
+      </w:r>
+      <w:r>
+        <w:rPr>
+          <w:color w:val="333333"/>
+          <w:sz w:val="20"/>
+          <w:szCs w:val="20"/>
+        </w:rPr>
+        <w:t xml:space="preserve">. Expert in designing and </w:t>
       </w:r>
       <w:r>
         <w:rPr>
@@ -231,15 +247,15 @@
           <w:sz w:val="20"/>
           <w:szCs w:val="20"/>
         </w:rPr>
-        <w:t>production-ready solutions</w:t>
-      </w:r>
-      <w:r>
-        <w:rPr>
-          <w:color w:val="333333"/>
-          <w:sz w:val="20"/>
-          <w:szCs w:val="20"/>
-        </w:rPr>
-        <w:t xml:space="preserve">. Creator of open-source tools with </w:t>
+        <w:t>optimizing R/Python packages</w:t>
+      </w:r>
+      <w:r>
+        <w:rPr>
+          <w:color w:val="333333"/>
+          <w:sz w:val="20"/>
+          <w:szCs w:val="20"/>
+        </w:rPr>
+        <w:t xml:space="preserve">, scalable </w:t>
       </w:r>
       <w:r>
         <w:rPr>
@@ -249,15 +265,113 @@
           <w:sz w:val="20"/>
           <w:szCs w:val="20"/>
         </w:rPr>
-        <w:t>1M+ downloads</w:t>
-      </w:r>
-      <w:r>
-        <w:rPr>
-          <w:color w:val="333333"/>
-          <w:sz w:val="20"/>
-          <w:szCs w:val="20"/>
-        </w:rPr>
-        <w:t>, widely adopted in academia, government, and industry.</w:t>
+        <w:t>data pipelines</w:t>
+      </w:r>
+      <w:r>
+        <w:rPr>
+          <w:color w:val="333333"/>
+          <w:sz w:val="20"/>
+          <w:szCs w:val="20"/>
+        </w:rPr>
+        <w:t xml:space="preserve">, and </w:t>
+      </w:r>
+      <w:r>
+        <w:rPr>
+          <w:b/>
+          <w:bCs/>
+          <w:color w:val="333333"/>
+          <w:sz w:val="20"/>
+          <w:szCs w:val="20"/>
+        </w:rPr>
+        <w:t>cloud/HPC workflows</w:t>
+      </w:r>
+      <w:r>
+        <w:rPr>
+          <w:color w:val="333333"/>
+          <w:sz w:val="20"/>
+          <w:szCs w:val="20"/>
+        </w:rPr>
+        <w:t xml:space="preserve">, with a proven record of </w:t>
+      </w:r>
+      <w:r>
+        <w:rPr>
+          <w:b/>
+          <w:bCs/>
+          <w:color w:val="333333"/>
+          <w:sz w:val="20"/>
+          <w:szCs w:val="20"/>
+        </w:rPr>
+        <w:t>leading technical teams</w:t>
+      </w:r>
+      <w:r>
+        <w:rPr>
+          <w:color w:val="333333"/>
+          <w:sz w:val="20"/>
+          <w:szCs w:val="20"/>
+        </w:rPr>
+        <w:t xml:space="preserve"> to deliver production-ready solutions. Creator of </w:t>
+      </w:r>
+      <w:r>
+        <w:rPr>
+          <w:b/>
+          <w:bCs/>
+          <w:color w:val="333333"/>
+          <w:sz w:val="20"/>
+          <w:szCs w:val="20"/>
+        </w:rPr>
+        <w:t>open-source tools with 1M+ downloads</w:t>
+      </w:r>
+      <w:r>
+        <w:rPr>
+          <w:color w:val="333333"/>
+          <w:sz w:val="20"/>
+          <w:szCs w:val="20"/>
+        </w:rPr>
+        <w:t xml:space="preserve">, widely used across academia, government, and industry. Experienced </w:t>
+      </w:r>
+      <w:r>
+        <w:rPr>
+          <w:b/>
+          <w:bCs/>
+          <w:color w:val="333333"/>
+          <w:sz w:val="20"/>
+          <w:szCs w:val="20"/>
+        </w:rPr>
+        <w:t>consultant for academic groups and federal agencies</w:t>
+      </w:r>
+      <w:r>
+        <w:rPr>
+          <w:color w:val="333333"/>
+          <w:sz w:val="20"/>
+          <w:szCs w:val="20"/>
+        </w:rPr>
+        <w:t xml:space="preserve"> </w:t>
+      </w:r>
+      <w:r>
+        <w:rPr>
+          <w:color w:val="333333"/>
+          <w:sz w:val="20"/>
+          <w:szCs w:val="20"/>
+        </w:rPr>
+        <w:t xml:space="preserve">on advanced analytics, modeling, and the integration of emerging computational methods, including </w:t>
+      </w:r>
+      <w:r>
+        <w:rPr>
+          <w:b/>
+          <w:bCs/>
+          <w:color w:val="333333"/>
+          <w:sz w:val="20"/>
+          <w:szCs w:val="20"/>
+        </w:rPr>
+        <w:t>AI-driven approaches</w:t>
+      </w:r>
+      <w:r>
+        <w:rPr>
+          <w:color w:val="333333"/>
+          <w:sz w:val="20"/>
+          <w:szCs w:val="20"/>
+        </w:rPr>
+        <w:t>.</w:t>
       </w:r>
     </w:p>
     <w:p>
@@ -444,7 +558,23 @@
           <w:sz w:val="20"/>
           <w:szCs w:val="20"/>
         </w:rPr>
-        <w:t>Directed interdisciplinary teams to produce production-ready code, peer-reviewed publications, and decision-support tools for federal agencies.</w:t>
+        <w:t>Directed interdisciplinary teams to produce production-ready code, peer-reviewed publications, and decision-support tools for federal agencies</w:t>
+      </w:r>
+      <w:r>
+        <w:rPr>
+          <w:color w:val="333333"/>
+          <w:sz w:val="20"/>
+          <w:szCs w:val="20"/>
+        </w:rPr>
+        <w:t xml:space="preserve"> using AI-driven Engineering</w:t>
+      </w:r>
+      <w:r>
+        <w:rPr>
+          <w:color w:val="333333"/>
+          <w:sz w:val="20"/>
+          <w:szCs w:val="20"/>
+        </w:rPr>
+        <w:t>.</w:t>
       </w:r>
     </w:p>
     <w:p>
@@ -633,7 +763,23 @@
           <w:sz w:val="20"/>
           <w:szCs w:val="20"/>
         </w:rPr>
-        <w:t>Designed and deployed software engineering infrastructure (CI/CD pipelines, containerized workflows, reproducible environments).</w:t>
+        <w:t>Designed and deployed software engineering infrastructure (CI/CD pipelines, containerized workflows, reproducible environments)</w:t>
+      </w:r>
+      <w:r>
+        <w:rPr>
+          <w:color w:val="333333"/>
+          <w:sz w:val="20"/>
+          <w:szCs w:val="20"/>
+        </w:rPr>
+        <w:t xml:space="preserve"> and provided advice on how to leverage AI for development</w:t>
+      </w:r>
+      <w:r>
+        <w:rPr>
+          <w:color w:val="333333"/>
+          <w:sz w:val="20"/>
+          <w:szCs w:val="20"/>
+        </w:rPr>
+        <w:t>.</w:t>
       </w:r>
     </w:p>
     <w:p>
@@ -1224,6 +1370,7 @@
           <w:sz w:val="20"/>
           <w:szCs w:val="20"/>
         </w:rPr>
+        <w:lastRenderedPageBreak/>
         <w:t xml:space="preserve">MA in Economics and Public Policy, </w:t>
       </w:r>
       <w:r>
@@ -1251,7 +1398,6 @@
           <w:sz w:val="20"/>
           <w:szCs w:val="20"/>
         </w:rPr>
-        <w:lastRenderedPageBreak/>
         <w:t xml:space="preserve">BS in Business Administration, </w:t>
       </w:r>
       <w:r>
@@ -2666,7 +2812,16 @@
       <w:pStyle w:val="Footer"/>
     </w:pPr>
     <w:r>
-      <w:t>Last update: 2025-09-18</w:t>
+      <w:t>Last update: 2025-</w:t>
+    </w:r>
+    <w:r>
+      <w:t>12</w:t>
+    </w:r>
+    <w:r>
+      <w:t>-</w:t>
+    </w:r>
+    <w:r>
+      <w:t>03</w:t>
     </w:r>
   </w:p>
   <w:p>
@@ -4988,6 +5143,7 @@
   <w:style w:type="character" w:default="1" w:styleId="DefaultParagraphFont">
     <w:name w:val="Default Paragraph Font"/>
     <w:uiPriority w:val="1"/>
+    <w:semiHidden/>
     <w:unhideWhenUsed/>
   </w:style>
   <w:style w:type="table" w:default="1" w:styleId="TableNormal">

</xml_diff>